<commit_message>
update to documentation and add auth.py
</commit_message>
<xml_diff>
--- a/box_upload_documentation.docx
+++ b/box_upload_documentation.docx
@@ -36,8 +36,6 @@
         </w:rPr>
         <w:t>Sweetman</w:t>
       </w:r>
-      <w:bookmarkStart w:id="0" w:name="_GoBack"/>
-      <w:bookmarkEnd w:id="0"/>
       <w:proofErr w:type="spellEnd"/>
     </w:p>
     <w:p>
@@ -70,7 +68,43 @@
         <w:rPr>
           <w:rFonts w:ascii="Book Antiqua" w:hAnsi="Book Antiqua"/>
         </w:rPr>
-        <w:t xml:space="preserve">This script was initially developed in conjunction with the Teaching Center Video Processing project to automaticity upload videos after they had been processed. The ultimate goal was to automate practically the entire process from receiving videos to uploading the final videos. I developed the box_uplaod.py script, however, to stand alone so it could be used for any further projects. </w:t>
+        <w:t xml:space="preserve">This script was initially developed in conjunction with the Teaching Center Video Processing project to automaticity upload videos after they had been processed. The ultimate goal was to automate practically the entire process from receiving videos to uploading the final videos. I developed </w:t>
+      </w:r>
+      <w:r>
+        <w:rPr>
+          <w:rFonts w:ascii="Book Antiqua" w:hAnsi="Book Antiqua"/>
+        </w:rPr>
+        <w:t>the box_upl</w:t>
+      </w:r>
+      <w:r>
+        <w:rPr>
+          <w:rFonts w:ascii="Book Antiqua" w:hAnsi="Book Antiqua"/>
+        </w:rPr>
+        <w:t>o</w:t>
+      </w:r>
+      <w:r>
+        <w:rPr>
+          <w:rFonts w:ascii="Book Antiqua" w:hAnsi="Book Antiqua"/>
+        </w:rPr>
+        <w:t>a</w:t>
+      </w:r>
+      <w:r>
+        <w:rPr>
+          <w:rFonts w:ascii="Book Antiqua" w:hAnsi="Book Antiqua"/>
+        </w:rPr>
+        <w:t xml:space="preserve">d.py script, however, to stand alone so it could be used for any </w:t>
+      </w:r>
+      <w:r>
+        <w:rPr>
+          <w:rFonts w:ascii="Book Antiqua" w:hAnsi="Book Antiqua"/>
+        </w:rPr>
+        <w:t>future</w:t>
+      </w:r>
+      <w:r>
+        <w:rPr>
+          <w:rFonts w:ascii="Book Antiqua" w:hAnsi="Book Antiqua"/>
+        </w:rPr>
+        <w:t xml:space="preserve"> projects. </w:t>
       </w:r>
       <w:r>
         <w:rPr>
@@ -88,7 +122,13 @@
         <w:rPr>
           <w:rFonts w:ascii="Book Antiqua" w:hAnsi="Book Antiqua"/>
         </w:rPr>
-        <w:t xml:space="preserve">and oAuth2 authentication to upload a file as a given user to a specified folder in box. </w:t>
+        <w:t>and OA</w:t>
+      </w:r>
+      <w:r>
+        <w:rPr>
+          <w:rFonts w:ascii="Book Antiqua" w:hAnsi="Book Antiqua"/>
+        </w:rPr>
+        <w:t xml:space="preserve">uth2 authentication to upload a file as a given user to a specified folder in box. </w:t>
       </w:r>
       <w:r>
         <w:rPr>
@@ -146,7 +186,14 @@
         <w:rPr>
           <w:rFonts w:ascii="Book Antiqua" w:hAnsi="Book Antiqua"/>
         </w:rPr>
-        <w:t xml:space="preserve"> if a new access token is needed the script will reauthorize the user. The </w:t>
+        <w:t xml:space="preserve"> if a new access token is needed the script will reauthorize </w:t>
+      </w:r>
+      <w:bookmarkStart w:id="0" w:name="_GoBack"/>
+      <w:r>
+        <w:rPr>
+          <w:rFonts w:ascii="Book Antiqua" w:hAnsi="Book Antiqua"/>
+        </w:rPr>
+        <w:t xml:space="preserve">the user. The </w:t>
       </w:r>
       <w:r>
         <w:rPr>
@@ -158,7 +205,14 @@
         <w:rPr>
           <w:rFonts w:ascii="Book Antiqua" w:hAnsi="Book Antiqua"/>
         </w:rPr>
-        <w:t xml:space="preserve"> to upload the file to the provided folder location. </w:t>
+        <w:t xml:space="preserve"> to upload the file to the provided folder </w:t>
+      </w:r>
+      <w:bookmarkEnd w:id="0"/>
+      <w:r>
+        <w:rPr>
+          <w:rFonts w:ascii="Book Antiqua" w:hAnsi="Book Antiqua"/>
+        </w:rPr>
+        <w:t xml:space="preserve">location. </w:t>
       </w:r>
     </w:p>
     <w:p>
@@ -221,7 +275,19 @@
         <w:rPr>
           <w:rFonts w:ascii="Book Antiqua" w:hAnsi="Book Antiqua"/>
         </w:rPr>
-        <w:t xml:space="preserve">The main method reads in and parses the command line arguments (see usage). Then, reads in the configuration file and checks expiration time on the current access token. If the token has expired the </w:t>
+        <w:t xml:space="preserve">The main method reads in and parses the command line arguments (see usage). Then, reads in the configuration file and checks </w:t>
+      </w:r>
+      <w:r>
+        <w:rPr>
+          <w:rFonts w:ascii="Book Antiqua" w:hAnsi="Book Antiqua"/>
+        </w:rPr>
+        <w:t xml:space="preserve">the </w:t>
+      </w:r>
+      <w:r>
+        <w:rPr>
+          <w:rFonts w:ascii="Book Antiqua" w:hAnsi="Book Antiqua"/>
+        </w:rPr>
+        <w:t xml:space="preserve">expiration time on the current access token. If the token has expired the </w:t>
       </w:r>
       <w:proofErr w:type="spellStart"/>
       <w:r>
@@ -521,13 +587,24 @@
           <w:szCs w:val="32"/>
         </w:rPr>
       </w:pPr>
-      <w:r>
+    </w:p>
+    <w:p>
+      <w:pPr>
         <w:rPr>
           <w:rFonts w:ascii="Book Antiqua" w:hAnsi="Book Antiqua"/>
           <w:b/>
           <w:sz w:val="32"/>
           <w:szCs w:val="32"/>
         </w:rPr>
+      </w:pPr>
+      <w:r>
+        <w:rPr>
+          <w:rFonts w:ascii="Book Antiqua" w:hAnsi="Book Antiqua"/>
+          <w:b/>
+          <w:sz w:val="32"/>
+          <w:szCs w:val="32"/>
+        </w:rPr>
+        <w:lastRenderedPageBreak/>
         <w:t xml:space="preserve">System requirements: </w:t>
       </w:r>
     </w:p>
@@ -541,7 +618,6 @@
         <w:rPr>
           <w:rFonts w:ascii="Book Antiqua" w:hAnsi="Book Antiqua"/>
         </w:rPr>
-        <w:lastRenderedPageBreak/>
         <w:t xml:space="preserve">The script runs on python3 using the box python SDK. Thus, the script must be run under a python3 environment with the </w:t>
       </w:r>
       <w:proofErr w:type="spellStart"/>
@@ -585,7 +661,13 @@
         <w:rPr>
           <w:rFonts w:ascii="Book Antiqua" w:hAnsi="Book Antiqua"/>
         </w:rPr>
-        <w:t xml:space="preserve">. The script also handles all http communications using the requests package: </w:t>
+        <w:t>. The script</w:t>
+      </w:r>
+      <w:r>
+        <w:rPr>
+          <w:rFonts w:ascii="Book Antiqua" w:hAnsi="Book Antiqua"/>
+        </w:rPr>
+        <w:t xml:space="preserve"> handles all http communications using the requests package: </w:t>
       </w:r>
       <w:hyperlink r:id="rId8" w:history="1">
         <w:r>
@@ -915,7 +997,27 @@
         <w:rPr>
           <w:rFonts w:ascii="Book Antiqua" w:hAnsi="Book Antiqua"/>
         </w:rPr>
-        <w:t>The auth.py is a script to create a new configuration file for the box_upload.py script. The script is designed to be simple and straight forward for any user to follow. I will leave the explanation here brief, please refer to the “create a new configuration file” document for specific instructions on use. The script can be used to reauthorize a user if the box_</w:t>
+        <w:t>The auth.py is a script to create a new configuration file for the box_upload.py script. The script is designed to be simple and straight forward for any user to follow. I will leave the explanation here brief, please refer to the “</w:t>
+      </w:r>
+      <w:proofErr w:type="spellStart"/>
+      <w:r>
+        <w:rPr>
+          <w:rFonts w:ascii="Book Antiqua" w:hAnsi="Book Antiqua"/>
+        </w:rPr>
+        <w:t>create_new_config_</w:t>
+      </w:r>
+      <w:r>
+        <w:rPr>
+          <w:rFonts w:ascii="Book Antiqua" w:hAnsi="Book Antiqua"/>
+        </w:rPr>
+        <w:t>file</w:t>
+      </w:r>
+      <w:proofErr w:type="spellEnd"/>
+      <w:r>
+        <w:rPr>
+          <w:rFonts w:ascii="Book Antiqua" w:hAnsi="Book Antiqua"/>
+        </w:rPr>
+        <w:t>” document for specific instructions on use. The script can be used to reauthorize a user if the box_</w:t>
       </w:r>
       <w:r>
         <w:rPr>

</xml_diff>